<commit_message>
lam bai test CI
</commit_message>
<xml_diff>
--- a/Chú ý khi in dữ liệu.docx
+++ b/Chú ý khi in dữ liệu.docx
@@ -75,7 +75,7 @@
           <w:lang w:val="vi-VN"/>
         </w:rPr>
       </w:pPr>
-      <w:commentRangeStart w:id="2"/>
+      <w:commentRangeStart w:id="1"/>
       <w:r>
         <w:rPr>
           <w:lang w:val="vi-VN"/>
@@ -93,7 +93,15 @@
         <w:rPr>
           <w:lang w:val="vi-VN"/>
         </w:rPr>
-        <w:t>console.log(iten),</w:t>
+        <w:t>console.log(item</w:t>
+      </w:r>
+      <w:bookmarkStart w:id="2" w:name="_GoBack"/>
+      <w:bookmarkEnd w:id="2"/>
+      <w:r>
+        <w:rPr>
+          <w:lang w:val="vi-VN"/>
+        </w:rPr>
+        <w:t>),</w:t>
       </w:r>
     </w:p>
     <w:p>
@@ -109,7 +117,7 @@
         <w:t>}</w:t>
       </w:r>
     </w:p>
-    <w:commentRangeEnd w:id="2"/>
+    <w:commentRangeEnd w:id="1"/>
     <w:p>
       <w:pPr>
         <w:rPr>
@@ -120,7 +128,7 @@
         <w:rPr>
           <w:rStyle w:val="CommentReference"/>
         </w:rPr>
-        <w:commentReference w:id="2"/>
+        <w:commentReference w:id="1"/>
       </w:r>
     </w:p>
     <w:p>
@@ -213,37 +221,11 @@
         <w:annotationRef/>
       </w:r>
       <w:r>
-        <w:t xml:space="preserve">Dung </w:t>
-      </w:r>
-      <w:proofErr w:type="spellStart"/>
-      <w:r>
-        <w:t>cho</w:t>
-      </w:r>
-      <w:proofErr w:type="spellEnd"/>
-      <w:r>
-        <w:t xml:space="preserve"> </w:t>
-      </w:r>
-      <w:proofErr w:type="spellStart"/>
-      <w:r>
-        <w:t>cả</w:t>
-      </w:r>
-      <w:proofErr w:type="spellEnd"/>
-      <w:r>
-        <w:t xml:space="preserve"> object </w:t>
-      </w:r>
-      <w:proofErr w:type="spellStart"/>
-      <w:r>
-        <w:t>và</w:t>
-      </w:r>
-      <w:proofErr w:type="spellEnd"/>
-      <w:r>
-        <w:t xml:space="preserve"> array</w:t>
-      </w:r>
-      <w:bookmarkStart w:id="1" w:name="_GoBack"/>
-      <w:bookmarkEnd w:id="1"/>
+        <w:t>Dung cho cả object và array</w:t>
+      </w:r>
     </w:p>
   </w:comment>
-  <w:comment w:id="2" w:author="Son Bui" w:date="2020-08-24T20:25:00Z" w:initials="SB">
+  <w:comment w:id="1" w:author="Son Bui" w:date="2020-08-24T20:25:00Z" w:initials="SB">
     <w:p>
       <w:pPr>
         <w:pStyle w:val="CommentText"/>
@@ -254,29 +236,8 @@
         </w:rPr>
         <w:annotationRef/>
       </w:r>
-      <w:proofErr w:type="spellStart"/>
-      <w:r>
-        <w:t>Chỉ</w:t>
-      </w:r>
-      <w:proofErr w:type="spellEnd"/>
-      <w:r>
-        <w:t xml:space="preserve"> </w:t>
-      </w:r>
-      <w:proofErr w:type="spellStart"/>
-      <w:r>
-        <w:t>dùng</w:t>
-      </w:r>
-      <w:proofErr w:type="spellEnd"/>
-      <w:r>
-        <w:t xml:space="preserve"> </w:t>
-      </w:r>
-      <w:proofErr w:type="spellStart"/>
-      <w:r>
-        <w:t>cho</w:t>
-      </w:r>
-      <w:proofErr w:type="spellEnd"/>
-      <w:r>
-        <w:t xml:space="preserve"> array</w:t>
+      <w:r>
+        <w:t>Chỉ dùng cho array</w:t>
       </w:r>
     </w:p>
   </w:comment>
@@ -291,37 +252,8 @@
         </w:rPr>
         <w:annotationRef/>
       </w:r>
-      <w:proofErr w:type="spellStart"/>
-      <w:r>
-        <w:t>Dùng</w:t>
-      </w:r>
-      <w:proofErr w:type="spellEnd"/>
-      <w:r>
-        <w:t xml:space="preserve"> </w:t>
-      </w:r>
-      <w:proofErr w:type="spellStart"/>
-      <w:r>
-        <w:t>cho</w:t>
-      </w:r>
-      <w:proofErr w:type="spellEnd"/>
-      <w:r>
-        <w:t xml:space="preserve"> </w:t>
-      </w:r>
-      <w:proofErr w:type="spellStart"/>
-      <w:r>
-        <w:t>cả</w:t>
-      </w:r>
-      <w:proofErr w:type="spellEnd"/>
-      <w:r>
-        <w:t xml:space="preserve"> object </w:t>
-      </w:r>
-      <w:proofErr w:type="spellStart"/>
-      <w:r>
-        <w:t>và</w:t>
-      </w:r>
-      <w:proofErr w:type="spellEnd"/>
-      <w:r>
-        <w:t xml:space="preserve"> array</w:t>
+      <w:r>
+        <w:t>Dùng cho cả object và array</w:t>
       </w:r>
     </w:p>
   </w:comment>

</xml_diff>